<commit_message>
Suppression du fichier Scrap BooksToScrape.py
</commit_message>
<xml_diff>
--- a/Lettre.docx
+++ b/Lettre.docx
@@ -4,103 +4,45 @@
   <w:body>
     <w:p>
       <w:pPr>
-        <w:spacing w:before="100" w:beforeAutospacing="1" w:after="100" w:afterAutospacing="1" w:line="240" w:lineRule="auto"/>
+        <w:spacing w:before="100" w:beforeAutospacing="1" w:after="100" w:afterAutospacing="1"/>
+      </w:pPr>
+      <w:r>
         <w:rPr>
-          <w:rFonts w:ascii="Times New Roman" w:eastAsia="Times New Roman" w:hAnsi="Times New Roman" w:cs="Times New Roman"/>
-          <w:kern w:val="0"/>
-          <w:lang w:eastAsia="fr-FR"/>
-          <w14:ligatures w14:val="none"/>
-        </w:rPr>
-      </w:pPr>
-      <w:r>
-        <w:rPr>
-          <w:rFonts w:ascii="Times New Roman" w:eastAsia="Times New Roman" w:hAnsi="Times New Roman" w:cs="Times New Roman"/>
           <w:b/>
           <w:bCs/>
-          <w:kern w:val="0"/>
-          <w:lang w:eastAsia="fr-FR"/>
-          <w14:ligatures w14:val="none"/>
         </w:rPr>
         <w:t>Objet : Programme d'extraction des prix – Version bêta terminée</w:t>
       </w:r>
     </w:p>
     <w:p>
       <w:pPr>
-        <w:spacing w:before="100" w:beforeAutospacing="1" w:after="100" w:afterAutospacing="1" w:line="240" w:lineRule="auto"/>
-        <w:rPr>
-          <w:rFonts w:ascii="Times New Roman" w:eastAsia="Times New Roman" w:hAnsi="Times New Roman" w:cs="Times New Roman"/>
-          <w:kern w:val="0"/>
-          <w:lang w:eastAsia="fr-FR"/>
-          <w14:ligatures w14:val="none"/>
-        </w:rPr>
-      </w:pPr>
-      <w:r>
-        <w:rPr>
-          <w:rFonts w:ascii="Times New Roman" w:eastAsia="Times New Roman" w:hAnsi="Times New Roman" w:cs="Times New Roman"/>
-          <w:kern w:val="0"/>
-          <w:lang w:eastAsia="fr-FR"/>
-          <w14:ligatures w14:val="none"/>
-        </w:rPr>
+        <w:spacing w:before="100" w:beforeAutospacing="1" w:after="100" w:afterAutospacing="1"/>
+      </w:pPr>
+      <w:r>
         <w:t>Bonjour Sam,</w:t>
       </w:r>
     </w:p>
     <w:p>
       <w:pPr>
-        <w:spacing w:before="100" w:beforeAutospacing="1" w:after="100" w:afterAutospacing="1" w:line="240" w:lineRule="auto"/>
-        <w:rPr>
-          <w:rFonts w:ascii="Times New Roman" w:eastAsia="Times New Roman" w:hAnsi="Times New Roman" w:cs="Times New Roman"/>
-          <w:kern w:val="0"/>
-          <w:lang w:eastAsia="fr-FR"/>
-          <w14:ligatures w14:val="none"/>
-        </w:rPr>
-      </w:pPr>
-      <w:r>
-        <w:rPr>
-          <w:rFonts w:ascii="Times New Roman" w:eastAsia="Times New Roman" w:hAnsi="Times New Roman" w:cs="Times New Roman"/>
-          <w:kern w:val="0"/>
-          <w:lang w:eastAsia="fr-FR"/>
-          <w14:ligatures w14:val="none"/>
-        </w:rPr>
+        <w:spacing w:before="100" w:beforeAutospacing="1" w:after="100" w:afterAutospacing="1"/>
+      </w:pPr>
+      <w:r>
         <w:t xml:space="preserve">J’ai terminé la version bêta du programme d’extraction des prix pour le site Books to </w:t>
       </w:r>
       <w:proofErr w:type="spellStart"/>
       <w:r>
-        <w:rPr>
-          <w:rFonts w:ascii="Times New Roman" w:eastAsia="Times New Roman" w:hAnsi="Times New Roman" w:cs="Times New Roman"/>
-          <w:kern w:val="0"/>
-          <w:lang w:eastAsia="fr-FR"/>
-          <w14:ligatures w14:val="none"/>
-        </w:rPr>
         <w:t>Scrape</w:t>
       </w:r>
       <w:proofErr w:type="spellEnd"/>
       <w:r>
-        <w:rPr>
-          <w:rFonts w:ascii="Times New Roman" w:eastAsia="Times New Roman" w:hAnsi="Times New Roman" w:cs="Times New Roman"/>
-          <w:kern w:val="0"/>
-          <w:lang w:eastAsia="fr-FR"/>
-          <w14:ligatures w14:val="none"/>
-        </w:rPr>
         <w:t>, en suivant les étapes indiquées dans le fichier des exigences.</w:t>
       </w:r>
     </w:p>
     <w:p>
       <w:pPr>
-        <w:spacing w:before="100" w:beforeAutospacing="1" w:after="100" w:afterAutospacing="1" w:line="240" w:lineRule="auto"/>
-        <w:rPr>
-          <w:rFonts w:ascii="Times New Roman" w:eastAsia="Times New Roman" w:hAnsi="Times New Roman" w:cs="Times New Roman"/>
-          <w:kern w:val="0"/>
-          <w:lang w:eastAsia="fr-FR"/>
-          <w14:ligatures w14:val="none"/>
-        </w:rPr>
-      </w:pPr>
-      <w:r>
-        <w:rPr>
-          <w:rFonts w:ascii="Times New Roman" w:eastAsia="Times New Roman" w:hAnsi="Times New Roman" w:cs="Times New Roman"/>
-          <w:kern w:val="0"/>
-          <w:lang w:eastAsia="fr-FR"/>
-          <w14:ligatures w14:val="none"/>
-        </w:rPr>
+        <w:spacing w:before="100" w:beforeAutospacing="1" w:after="100" w:afterAutospacing="1"/>
+      </w:pPr>
+      <w:r>
         <w:t>Vous trouverez :</w:t>
       </w:r>
     </w:p>
@@ -110,31 +52,15 @@
           <w:ilvl w:val="0"/>
           <w:numId w:val="1"/>
         </w:numPr>
-        <w:spacing w:before="100" w:beforeAutospacing="1" w:after="100" w:afterAutospacing="1" w:line="240" w:lineRule="auto"/>
-        <w:rPr>
-          <w:rFonts w:ascii="Times New Roman" w:eastAsia="Times New Roman" w:hAnsi="Times New Roman" w:cs="Times New Roman"/>
-          <w:kern w:val="0"/>
-          <w:lang w:eastAsia="fr-FR"/>
-          <w14:ligatures w14:val="none"/>
-        </w:rPr>
-      </w:pPr>
-      <w:r>
-        <w:rPr>
-          <w:rFonts w:ascii="Times New Roman" w:eastAsia="Times New Roman" w:hAnsi="Times New Roman" w:cs="Times New Roman"/>
-          <w:kern w:val="0"/>
-          <w:lang w:eastAsia="fr-FR"/>
-          <w14:ligatures w14:val="none"/>
-        </w:rPr>
+        <w:spacing w:before="100" w:beforeAutospacing="1" w:after="100" w:afterAutospacing="1"/>
+      </w:pPr>
+      <w:r>
         <w:t xml:space="preserve">Mon dépôt GitHub ici : </w:t>
       </w:r>
       <w:hyperlink r:id="rId5" w:history="1">
         <w:r>
           <w:rPr>
             <w:rStyle w:val="Lienhypertexte"/>
-            <w:rFonts w:ascii="Times New Roman" w:eastAsia="Times New Roman" w:hAnsi="Times New Roman" w:cs="Times New Roman"/>
-            <w:kern w:val="0"/>
-            <w:lang w:eastAsia="fr-FR"/>
-            <w14:ligatures w14:val="none"/>
           </w:rPr>
           <w:t>https://github.com/JulienCoureau/OC_P2_BooksToScrape</w:t>
         </w:r>
@@ -146,41 +72,17 @@
           <w:ilvl w:val="0"/>
           <w:numId w:val="1"/>
         </w:numPr>
-        <w:spacing w:before="100" w:beforeAutospacing="1" w:after="100" w:afterAutospacing="1" w:line="240" w:lineRule="auto"/>
-        <w:rPr>
-          <w:rFonts w:ascii="Times New Roman" w:eastAsia="Times New Roman" w:hAnsi="Times New Roman" w:cs="Times New Roman"/>
-          <w:kern w:val="0"/>
-          <w:lang w:eastAsia="fr-FR"/>
-          <w14:ligatures w14:val="none"/>
-        </w:rPr>
-      </w:pPr>
-      <w:r>
-        <w:rPr>
-          <w:rFonts w:ascii="Times New Roman" w:eastAsia="Times New Roman" w:hAnsi="Times New Roman" w:cs="Times New Roman"/>
-          <w:kern w:val="0"/>
-          <w:lang w:eastAsia="fr-FR"/>
-          <w14:ligatures w14:val="none"/>
-        </w:rPr>
+        <w:spacing w:before="100" w:beforeAutospacing="1" w:after="100" w:afterAutospacing="1"/>
+      </w:pPr>
+      <w:r>
         <w:t>Un fichier compressé avec les données extraites (CSV + images)</w:t>
       </w:r>
     </w:p>
     <w:p>
       <w:pPr>
-        <w:spacing w:before="100" w:beforeAutospacing="1" w:after="100" w:afterAutospacing="1" w:line="240" w:lineRule="auto"/>
-        <w:rPr>
-          <w:rFonts w:ascii="Times New Roman" w:eastAsia="Times New Roman" w:hAnsi="Times New Roman" w:cs="Times New Roman"/>
-          <w:kern w:val="0"/>
-          <w:lang w:eastAsia="fr-FR"/>
-          <w14:ligatures w14:val="none"/>
-        </w:rPr>
-      </w:pPr>
-      <w:r>
-        <w:rPr>
-          <w:rFonts w:ascii="Times New Roman" w:eastAsia="Times New Roman" w:hAnsi="Times New Roman" w:cs="Times New Roman"/>
-          <w:kern w:val="0"/>
-          <w:lang w:eastAsia="fr-FR"/>
-          <w14:ligatures w14:val="none"/>
-        </w:rPr>
+        <w:spacing w:before="100" w:beforeAutospacing="1" w:after="100" w:afterAutospacing="1"/>
+      </w:pPr>
+      <w:r>
         <w:t>Le dépôt contient :</w:t>
       </w:r>
     </w:p>
@@ -190,21 +92,9 @@
           <w:ilvl w:val="0"/>
           <w:numId w:val="2"/>
         </w:numPr>
-        <w:spacing w:before="100" w:beforeAutospacing="1" w:after="100" w:afterAutospacing="1" w:line="240" w:lineRule="auto"/>
-        <w:rPr>
-          <w:rFonts w:ascii="Times New Roman" w:eastAsia="Times New Roman" w:hAnsi="Times New Roman" w:cs="Times New Roman"/>
-          <w:kern w:val="0"/>
-          <w:lang w:eastAsia="fr-FR"/>
-          <w14:ligatures w14:val="none"/>
-        </w:rPr>
-      </w:pPr>
-      <w:r>
-        <w:rPr>
-          <w:rFonts w:ascii="Times New Roman" w:eastAsia="Times New Roman" w:hAnsi="Times New Roman" w:cs="Times New Roman"/>
-          <w:kern w:val="0"/>
-          <w:lang w:eastAsia="fr-FR"/>
-          <w14:ligatures w14:val="none"/>
-        </w:rPr>
+        <w:spacing w:before="100" w:beforeAutospacing="1" w:after="100" w:afterAutospacing="1"/>
+      </w:pPr>
+      <w:r>
         <w:t>Le script Python,</w:t>
       </w:r>
     </w:p>
@@ -214,41 +104,17 @@
           <w:ilvl w:val="0"/>
           <w:numId w:val="2"/>
         </w:numPr>
-        <w:spacing w:before="100" w:beforeAutospacing="1" w:after="100" w:afterAutospacing="1" w:line="240" w:lineRule="auto"/>
-        <w:rPr>
-          <w:rFonts w:ascii="Times New Roman" w:eastAsia="Times New Roman" w:hAnsi="Times New Roman" w:cs="Times New Roman"/>
-          <w:kern w:val="0"/>
-          <w:lang w:eastAsia="fr-FR"/>
-          <w14:ligatures w14:val="none"/>
-        </w:rPr>
-      </w:pPr>
-      <w:r>
-        <w:rPr>
-          <w:rFonts w:ascii="Times New Roman" w:eastAsia="Times New Roman" w:hAnsi="Times New Roman" w:cs="Times New Roman"/>
-          <w:kern w:val="0"/>
-          <w:lang w:eastAsia="fr-FR"/>
-          <w14:ligatures w14:val="none"/>
-        </w:rPr>
+        <w:spacing w:before="100" w:beforeAutospacing="1" w:after="100" w:afterAutospacing="1"/>
+      </w:pPr>
+      <w:r>
         <w:t>Un fichier requirements.txt avec les bibliothèques nécessaires (</w:t>
       </w:r>
       <w:proofErr w:type="spellStart"/>
       <w:r>
-        <w:rPr>
-          <w:rFonts w:ascii="Times New Roman" w:eastAsia="Times New Roman" w:hAnsi="Times New Roman" w:cs="Times New Roman"/>
-          <w:kern w:val="0"/>
-          <w:lang w:eastAsia="fr-FR"/>
-          <w14:ligatures w14:val="none"/>
-        </w:rPr>
         <w:t>requests</w:t>
       </w:r>
       <w:proofErr w:type="spellEnd"/>
       <w:r>
-        <w:rPr>
-          <w:rFonts w:ascii="Times New Roman" w:eastAsia="Times New Roman" w:hAnsi="Times New Roman" w:cs="Times New Roman"/>
-          <w:kern w:val="0"/>
-          <w:lang w:eastAsia="fr-FR"/>
-          <w14:ligatures w14:val="none"/>
-        </w:rPr>
         <w:t>, beautifulsoup4),</w:t>
       </w:r>
     </w:p>
@@ -258,168 +124,76 @@
           <w:ilvl w:val="0"/>
           <w:numId w:val="2"/>
         </w:numPr>
-        <w:spacing w:before="100" w:beforeAutospacing="1" w:after="100" w:afterAutospacing="1" w:line="240" w:lineRule="auto"/>
-        <w:rPr>
-          <w:rFonts w:ascii="Times New Roman" w:eastAsia="Times New Roman" w:hAnsi="Times New Roman" w:cs="Times New Roman"/>
-          <w:kern w:val="0"/>
-          <w:lang w:eastAsia="fr-FR"/>
-          <w14:ligatures w14:val="none"/>
-        </w:rPr>
-      </w:pPr>
-      <w:r>
-        <w:rPr>
-          <w:rFonts w:ascii="Times New Roman" w:eastAsia="Times New Roman" w:hAnsi="Times New Roman" w:cs="Times New Roman"/>
-          <w:kern w:val="0"/>
-          <w:lang w:eastAsia="fr-FR"/>
-          <w14:ligatures w14:val="none"/>
-        </w:rPr>
+        <w:spacing w:before="100" w:beforeAutospacing="1" w:after="100" w:afterAutospacing="1"/>
+      </w:pPr>
+      <w:r>
         <w:t>Un README.md qui explique comment installer et utiliser le script.</w:t>
       </w:r>
     </w:p>
     <w:p>
       <w:pPr>
-        <w:spacing w:before="100" w:beforeAutospacing="1" w:after="100" w:afterAutospacing="1" w:line="240" w:lineRule="auto"/>
-        <w:rPr>
-          <w:rFonts w:ascii="Times New Roman" w:eastAsia="Times New Roman" w:hAnsi="Times New Roman" w:cs="Times New Roman"/>
-          <w:kern w:val="0"/>
-          <w:lang w:eastAsia="fr-FR"/>
-          <w14:ligatures w14:val="none"/>
-        </w:rPr>
-      </w:pPr>
-      <w:r>
-        <w:rPr>
-          <w:rFonts w:ascii="Times New Roman" w:eastAsia="Times New Roman" w:hAnsi="Times New Roman" w:cs="Times New Roman"/>
-          <w:kern w:val="0"/>
-          <w:lang w:eastAsia="fr-FR"/>
-          <w14:ligatures w14:val="none"/>
-        </w:rPr>
+        <w:spacing w:before="100" w:beforeAutospacing="1" w:after="100" w:afterAutospacing="1"/>
+      </w:pPr>
+      <w:r>
         <w:t>Conformément à votre demande, les données extraites et les images ne sont pas dans le dépôt, mais bien organisées dans l’archive jointe.</w:t>
       </w:r>
     </w:p>
     <w:p>
       <w:pPr>
-        <w:spacing w:before="100" w:beforeAutospacing="1" w:after="100" w:afterAutospacing="1" w:line="240" w:lineRule="auto"/>
+        <w:spacing w:before="100" w:beforeAutospacing="1" w:after="100" w:afterAutospacing="1"/>
         <w:outlineLvl w:val="2"/>
         <w:rPr>
-          <w:rFonts w:ascii="Times New Roman" w:eastAsia="Times New Roman" w:hAnsi="Times New Roman" w:cs="Times New Roman"/>
           <w:b/>
           <w:bCs/>
-          <w:kern w:val="0"/>
           <w:sz w:val="27"/>
           <w:szCs w:val="27"/>
-          <w:lang w:eastAsia="fr-FR"/>
-          <w14:ligatures w14:val="none"/>
         </w:rPr>
       </w:pPr>
       <w:r>
         <w:rPr>
-          <w:rFonts w:ascii="Times New Roman" w:eastAsia="Times New Roman" w:hAnsi="Times New Roman" w:cs="Times New Roman"/>
           <w:b/>
           <w:bCs/>
-          <w:kern w:val="0"/>
           <w:sz w:val="27"/>
           <w:szCs w:val="27"/>
-          <w:lang w:eastAsia="fr-FR"/>
-          <w14:ligatures w14:val="none"/>
         </w:rPr>
         <w:t>Utilisation possible dans un pipeline ETL</w:t>
       </w:r>
     </w:p>
     <w:p>
       <w:pPr>
-        <w:spacing w:before="100" w:beforeAutospacing="1" w:after="100" w:afterAutospacing="1" w:line="240" w:lineRule="auto"/>
-        <w:rPr>
-          <w:rFonts w:ascii="Times New Roman" w:eastAsia="Times New Roman" w:hAnsi="Times New Roman" w:cs="Times New Roman"/>
-          <w:kern w:val="0"/>
-          <w:lang w:eastAsia="fr-FR"/>
-          <w14:ligatures w14:val="none"/>
-        </w:rPr>
-      </w:pPr>
-      <w:r>
-        <w:rPr>
-          <w:rFonts w:ascii="Times New Roman" w:eastAsia="Times New Roman" w:hAnsi="Times New Roman" w:cs="Times New Roman"/>
-          <w:kern w:val="0"/>
-          <w:lang w:eastAsia="fr-FR"/>
-          <w14:ligatures w14:val="none"/>
-        </w:rPr>
+        <w:spacing w:before="100" w:beforeAutospacing="1" w:after="100" w:afterAutospacing="1"/>
+      </w:pPr>
+      <w:r>
         <w:t>Voici une idée simple pour utiliser ce script dans un pipeline ETL (</w:t>
       </w:r>
       <w:proofErr w:type="spellStart"/>
       <w:r>
-        <w:rPr>
-          <w:rFonts w:ascii="Times New Roman" w:eastAsia="Times New Roman" w:hAnsi="Times New Roman" w:cs="Times New Roman"/>
-          <w:kern w:val="0"/>
-          <w:lang w:eastAsia="fr-FR"/>
-          <w14:ligatures w14:val="none"/>
-        </w:rPr>
         <w:t>Extract</w:t>
       </w:r>
       <w:proofErr w:type="spellEnd"/>
       <w:r>
-        <w:rPr>
-          <w:rFonts w:ascii="Times New Roman" w:eastAsia="Times New Roman" w:hAnsi="Times New Roman" w:cs="Times New Roman"/>
-          <w:kern w:val="0"/>
-          <w:lang w:eastAsia="fr-FR"/>
-          <w14:ligatures w14:val="none"/>
-        </w:rPr>
         <w:t xml:space="preserve">, </w:t>
       </w:r>
       <w:proofErr w:type="spellStart"/>
       <w:r>
-        <w:rPr>
-          <w:rFonts w:ascii="Times New Roman" w:eastAsia="Times New Roman" w:hAnsi="Times New Roman" w:cs="Times New Roman"/>
-          <w:kern w:val="0"/>
-          <w:lang w:eastAsia="fr-FR"/>
-          <w14:ligatures w14:val="none"/>
-        </w:rPr>
         <w:t>Transform</w:t>
       </w:r>
       <w:proofErr w:type="spellEnd"/>
       <w:r>
-        <w:rPr>
-          <w:rFonts w:ascii="Times New Roman" w:eastAsia="Times New Roman" w:hAnsi="Times New Roman" w:cs="Times New Roman"/>
-          <w:kern w:val="0"/>
-          <w:lang w:eastAsia="fr-FR"/>
-          <w14:ligatures w14:val="none"/>
-        </w:rPr>
         <w:t xml:space="preserve">, </w:t>
       </w:r>
       <w:proofErr w:type="spellStart"/>
       <w:r>
-        <w:rPr>
-          <w:rFonts w:ascii="Times New Roman" w:eastAsia="Times New Roman" w:hAnsi="Times New Roman" w:cs="Times New Roman"/>
-          <w:kern w:val="0"/>
-          <w:lang w:eastAsia="fr-FR"/>
-          <w14:ligatures w14:val="none"/>
-        </w:rPr>
         <w:t>Load</w:t>
       </w:r>
       <w:proofErr w:type="spellEnd"/>
       <w:r>
-        <w:rPr>
-          <w:rFonts w:ascii="Times New Roman" w:eastAsia="Times New Roman" w:hAnsi="Times New Roman" w:cs="Times New Roman"/>
-          <w:kern w:val="0"/>
-          <w:lang w:eastAsia="fr-FR"/>
-          <w14:ligatures w14:val="none"/>
-        </w:rPr>
         <w:t>)</w:t>
       </w:r>
       <w:r>
-        <w:rPr>
-          <w:rFonts w:ascii="Times New Roman" w:eastAsia="Times New Roman" w:hAnsi="Times New Roman" w:cs="Times New Roman"/>
-          <w:kern w:val="0"/>
-          <w:lang w:eastAsia="fr-FR"/>
-          <w14:ligatures w14:val="none"/>
-        </w:rPr>
         <w:t xml:space="preserve"> </w:t>
       </w:r>
       <w:r>
-        <w:rPr>
-          <w:rFonts w:ascii="Times New Roman" w:eastAsia="Times New Roman" w:hAnsi="Times New Roman" w:cs="Times New Roman"/>
-          <w:kern w:val="0"/>
-          <w:lang w:eastAsia="fr-FR"/>
-          <w14:ligatures w14:val="none"/>
-        </w:rPr>
         <w:t>:</w:t>
       </w:r>
     </w:p>
@@ -429,34 +203,18 @@
           <w:ilvl w:val="0"/>
           <w:numId w:val="3"/>
         </w:numPr>
-        <w:spacing w:before="100" w:beforeAutospacing="1" w:after="100" w:afterAutospacing="1" w:line="240" w:lineRule="auto"/>
+        <w:spacing w:before="100" w:beforeAutospacing="1" w:after="100" w:afterAutospacing="1"/>
+      </w:pPr>
+      <w:proofErr w:type="spellStart"/>
+      <w:r>
         <w:rPr>
-          <w:rFonts w:ascii="Times New Roman" w:eastAsia="Times New Roman" w:hAnsi="Times New Roman" w:cs="Times New Roman"/>
-          <w:kern w:val="0"/>
-          <w:lang w:eastAsia="fr-FR"/>
-          <w14:ligatures w14:val="none"/>
-        </w:rPr>
-      </w:pPr>
-      <w:proofErr w:type="spellStart"/>
-      <w:r>
-        <w:rPr>
-          <w:rFonts w:ascii="Times New Roman" w:eastAsia="Times New Roman" w:hAnsi="Times New Roman" w:cs="Times New Roman"/>
           <w:b/>
           <w:bCs/>
-          <w:kern w:val="0"/>
-          <w:lang w:eastAsia="fr-FR"/>
-          <w14:ligatures w14:val="none"/>
         </w:rPr>
         <w:t>Extract</w:t>
       </w:r>
       <w:proofErr w:type="spellEnd"/>
       <w:r>
-        <w:rPr>
-          <w:rFonts w:ascii="Times New Roman" w:eastAsia="Times New Roman" w:hAnsi="Times New Roman" w:cs="Times New Roman"/>
-          <w:kern w:val="0"/>
-          <w:lang w:eastAsia="fr-FR"/>
-          <w14:ligatures w14:val="none"/>
-        </w:rPr>
         <w:t xml:space="preserve"> : Le script récupère les données depuis le site en ligne.</w:t>
       </w:r>
     </w:p>
@@ -466,34 +224,18 @@
           <w:ilvl w:val="0"/>
           <w:numId w:val="3"/>
         </w:numPr>
-        <w:spacing w:before="100" w:beforeAutospacing="1" w:after="100" w:afterAutospacing="1" w:line="240" w:lineRule="auto"/>
+        <w:spacing w:before="100" w:beforeAutospacing="1" w:after="100" w:afterAutospacing="1"/>
+      </w:pPr>
+      <w:proofErr w:type="spellStart"/>
+      <w:r>
         <w:rPr>
-          <w:rFonts w:ascii="Times New Roman" w:eastAsia="Times New Roman" w:hAnsi="Times New Roman" w:cs="Times New Roman"/>
-          <w:kern w:val="0"/>
-          <w:lang w:eastAsia="fr-FR"/>
-          <w14:ligatures w14:val="none"/>
-        </w:rPr>
-      </w:pPr>
-      <w:proofErr w:type="spellStart"/>
-      <w:r>
-        <w:rPr>
-          <w:rFonts w:ascii="Times New Roman" w:eastAsia="Times New Roman" w:hAnsi="Times New Roman" w:cs="Times New Roman"/>
           <w:b/>
           <w:bCs/>
-          <w:kern w:val="0"/>
-          <w:lang w:eastAsia="fr-FR"/>
-          <w14:ligatures w14:val="none"/>
         </w:rPr>
         <w:t>Transform</w:t>
       </w:r>
       <w:proofErr w:type="spellEnd"/>
       <w:r>
-        <w:rPr>
-          <w:rFonts w:ascii="Times New Roman" w:eastAsia="Times New Roman" w:hAnsi="Times New Roman" w:cs="Times New Roman"/>
-          <w:kern w:val="0"/>
-          <w:lang w:eastAsia="fr-FR"/>
-          <w14:ligatures w14:val="none"/>
-        </w:rPr>
         <w:t xml:space="preserve"> : Les données sont mises en forme (nettoyage, format CSV).</w:t>
       </w:r>
     </w:p>
@@ -503,104 +245,209 @@
           <w:ilvl w:val="0"/>
           <w:numId w:val="3"/>
         </w:numPr>
-        <w:spacing w:before="100" w:beforeAutospacing="1" w:after="100" w:afterAutospacing="1" w:line="240" w:lineRule="auto"/>
+        <w:spacing w:before="100" w:beforeAutospacing="1" w:after="100" w:afterAutospacing="1"/>
+      </w:pPr>
+      <w:proofErr w:type="spellStart"/>
+      <w:r>
         <w:rPr>
-          <w:rFonts w:ascii="Times New Roman" w:eastAsia="Times New Roman" w:hAnsi="Times New Roman" w:cs="Times New Roman"/>
-          <w:kern w:val="0"/>
-          <w:lang w:eastAsia="fr-FR"/>
-          <w14:ligatures w14:val="none"/>
-        </w:rPr>
-      </w:pPr>
-      <w:proofErr w:type="spellStart"/>
-      <w:r>
-        <w:rPr>
-          <w:rFonts w:ascii="Times New Roman" w:eastAsia="Times New Roman" w:hAnsi="Times New Roman" w:cs="Times New Roman"/>
           <w:b/>
           <w:bCs/>
-          <w:kern w:val="0"/>
-          <w:lang w:eastAsia="fr-FR"/>
-          <w14:ligatures w14:val="none"/>
         </w:rPr>
         <w:t>Load</w:t>
       </w:r>
       <w:proofErr w:type="spellEnd"/>
       <w:r>
+        <w:t xml:space="preserve"> : Le fichier CSV peut être importé dans un tableur, une base de données ou un autre outil d’analyse.</w:t>
+      </w:r>
+    </w:p>
+    <w:p>
+      <w:pPr>
+        <w:spacing w:before="100" w:beforeAutospacing="1" w:after="100" w:afterAutospacing="1"/>
+      </w:pPr>
+      <w:r>
+        <w:t>Ce script pourrait être lancé régulièrement (par exemple avec une tâche planifiée) pour surveiller les prix dans le temps.</w:t>
+      </w:r>
+    </w:p>
+    <w:p>
+      <w:pPr>
+        <w:spacing w:before="100" w:beforeAutospacing="1" w:after="100" w:afterAutospacing="1"/>
         <w:rPr>
-          <w:rFonts w:ascii="Times New Roman" w:eastAsia="Times New Roman" w:hAnsi="Times New Roman" w:cs="Times New Roman"/>
-          <w:kern w:val="0"/>
-          <w:lang w:eastAsia="fr-FR"/>
-          <w14:ligatures w14:val="none"/>
+          <w:b/>
+          <w:bCs/>
+          <w:sz w:val="27"/>
+          <w:szCs w:val="27"/>
         </w:rPr>
-        <w:t xml:space="preserve"> : Le fichier CSV peut être importé dans un tableur, une base de données ou un autre outil d’analyse.</w:t>
-      </w:r>
-    </w:p>
-    <w:p>
-      <w:pPr>
-        <w:spacing w:before="100" w:beforeAutospacing="1" w:after="100" w:afterAutospacing="1" w:line="240" w:lineRule="auto"/>
+      </w:pPr>
+      <w:r>
         <w:rPr>
-          <w:rFonts w:ascii="Times New Roman" w:eastAsia="Times New Roman" w:hAnsi="Times New Roman" w:cs="Times New Roman"/>
-          <w:kern w:val="0"/>
-          <w:lang w:eastAsia="fr-FR"/>
-          <w14:ligatures w14:val="none"/>
+          <w:b/>
+          <w:bCs/>
+          <w:sz w:val="27"/>
+          <w:szCs w:val="27"/>
         </w:rPr>
+        <w:t>Évolution possible du ETL</w:t>
+      </w:r>
+    </w:p>
+    <w:p>
+      <w:pPr>
+        <w:spacing w:before="100" w:beforeAutospacing="1" w:after="100" w:afterAutospacing="1"/>
+      </w:pPr>
+      <w:r>
+        <w:t>Ce projet pourrait évoluer naturellement pour automatiser entièrement l'ETL</w:t>
+      </w:r>
+    </w:p>
+    <w:p>
+      <w:pPr>
+        <w:spacing w:before="100" w:beforeAutospacing="1" w:after="100" w:afterAutospacing="1"/>
       </w:pPr>
       <w:r>
         <w:rPr>
-          <w:rFonts w:ascii="Times New Roman" w:eastAsia="Times New Roman" w:hAnsi="Times New Roman" w:cs="Times New Roman"/>
-          <w:kern w:val="0"/>
-          <w:lang w:eastAsia="fr-FR"/>
-          <w14:ligatures w14:val="none"/>
+          <w:rStyle w:val="lev"/>
+          <w:rFonts w:eastAsiaTheme="majorEastAsia"/>
         </w:rPr>
-        <w:t>Ce script pourrait être lancé régulièrement (par exemple avec une tâche planifiée) pour surveiller les prix dans le temps.</w:t>
-      </w:r>
-    </w:p>
-    <w:p>
-      <w:pPr>
-        <w:spacing w:before="100" w:beforeAutospacing="1" w:after="100" w:afterAutospacing="1" w:line="240" w:lineRule="auto"/>
+        <w:t>Automatisation planifiée</w:t>
+      </w:r>
+      <w:r>
+        <w:t xml:space="preserve"> :</w:t>
+      </w:r>
+    </w:p>
+    <w:p>
+      <w:pPr>
+        <w:numPr>
+          <w:ilvl w:val="0"/>
+          <w:numId w:val="4"/>
+        </w:numPr>
+        <w:spacing w:before="100" w:beforeAutospacing="1" w:after="100" w:afterAutospacing="1"/>
+      </w:pPr>
+      <w:r>
+        <w:t>Le script pourrait être exécuté automatiquement tous les jours à une heure précise</w:t>
+      </w:r>
+      <w:r>
+        <w:t>.</w:t>
+      </w:r>
+    </w:p>
+    <w:p>
+      <w:pPr>
+        <w:numPr>
+          <w:ilvl w:val="1"/>
+          <w:numId w:val="4"/>
+        </w:numPr>
+        <w:spacing w:before="100" w:beforeAutospacing="1" w:after="100" w:afterAutospacing="1"/>
+      </w:pPr>
+      <w:r>
+        <w:t>Cela permettrait de récupérer de nouvelles données sans intervention humaine.</w:t>
+      </w:r>
+    </w:p>
+    <w:p>
+      <w:pPr>
+        <w:spacing w:before="100" w:beforeAutospacing="1" w:after="100" w:afterAutospacing="1"/>
+      </w:pPr>
+      <w:r>
         <w:rPr>
-          <w:rFonts w:ascii="Times New Roman" w:eastAsia="Times New Roman" w:hAnsi="Times New Roman" w:cs="Times New Roman"/>
-          <w:kern w:val="0"/>
-          <w:lang w:eastAsia="fr-FR"/>
-          <w14:ligatures w14:val="none"/>
+          <w:rStyle w:val="lev"/>
+          <w:rFonts w:eastAsiaTheme="majorEastAsia"/>
         </w:rPr>
-      </w:pPr>
+        <w:t>Archivage automatique</w:t>
+      </w:r>
+      <w:r>
+        <w:t xml:space="preserve"> :</w:t>
+      </w:r>
+    </w:p>
+    <w:p>
+      <w:pPr>
+        <w:numPr>
+          <w:ilvl w:val="0"/>
+          <w:numId w:val="5"/>
+        </w:numPr>
+        <w:spacing w:before="100" w:beforeAutospacing="1" w:after="100" w:afterAutospacing="1"/>
+      </w:pPr>
+      <w:r>
+        <w:t>Chaque fichier CSV généré pourrait être sauvegardé dans un dossier "Archives" spécifique.</w:t>
+      </w:r>
+    </w:p>
+    <w:p>
+      <w:pPr>
+        <w:numPr>
+          <w:ilvl w:val="0"/>
+          <w:numId w:val="5"/>
+        </w:numPr>
+        <w:spacing w:before="100" w:beforeAutospacing="1" w:after="100" w:afterAutospacing="1"/>
+      </w:pPr>
+      <w:r>
+        <w:t>Chaque fichier serait daté du jour de la collecte (</w:t>
+      </w:r>
       <w:r>
         <w:rPr>
-          <w:rFonts w:ascii="Times New Roman" w:eastAsia="Times New Roman" w:hAnsi="Times New Roman" w:cs="Times New Roman"/>
-          <w:kern w:val="0"/>
-          <w:lang w:eastAsia="fr-FR"/>
-          <w14:ligatures w14:val="none"/>
+          <w:rStyle w:val="CodeHTML"/>
+          <w:rFonts w:eastAsiaTheme="majorEastAsia"/>
         </w:rPr>
+        <w:t>YYYY-MM-DD</w:t>
+      </w:r>
+      <w:r>
+        <w:t>) pour conserver l'historique.</w:t>
+      </w:r>
+    </w:p>
+    <w:p>
+      <w:pPr>
+        <w:numPr>
+          <w:ilvl w:val="1"/>
+          <w:numId w:val="5"/>
+        </w:numPr>
+        <w:spacing w:before="100" w:beforeAutospacing="1" w:after="100" w:afterAutospacing="1"/>
+      </w:pPr>
+      <w:r>
+        <w:lastRenderedPageBreak/>
+        <w:t xml:space="preserve">Cela rendrait possible des </w:t>
+      </w:r>
+      <w:r>
+        <w:rPr>
+          <w:rStyle w:val="lev"/>
+          <w:rFonts w:eastAsiaTheme="majorEastAsia"/>
+        </w:rPr>
+        <w:t>analyses d'évolution des prix des livres</w:t>
+      </w:r>
+      <w:r>
+        <w:t xml:space="preserve"> sur plusieurs jours, semaines ou mois.</w:t>
+      </w:r>
+    </w:p>
+    <w:p>
+      <w:pPr>
+        <w:spacing w:before="100" w:beforeAutospacing="1" w:after="100" w:afterAutospacing="1"/>
+      </w:pPr>
+    </w:p>
+    <w:p>
+      <w:pPr>
+        <w:spacing w:before="100" w:beforeAutospacing="1" w:after="100" w:afterAutospacing="1"/>
+      </w:pPr>
+    </w:p>
+    <w:p>
+      <w:pPr>
+        <w:spacing w:before="100" w:beforeAutospacing="1" w:after="100" w:afterAutospacing="1"/>
+      </w:pPr>
+    </w:p>
+    <w:p>
+      <w:pPr>
+        <w:spacing w:before="100" w:beforeAutospacing="1" w:after="100" w:afterAutospacing="1"/>
+      </w:pPr>
+      <w:r>
         <w:t>Bien cordialement,</w:t>
       </w:r>
       <w:r>
-        <w:rPr>
-          <w:rFonts w:ascii="Times New Roman" w:eastAsia="Times New Roman" w:hAnsi="Times New Roman" w:cs="Times New Roman"/>
-          <w:kern w:val="0"/>
-          <w:lang w:eastAsia="fr-FR"/>
-          <w14:ligatures w14:val="none"/>
-        </w:rPr>
         <w:br/>
       </w:r>
     </w:p>
     <w:p>
       <w:pPr>
-        <w:spacing w:before="100" w:beforeAutospacing="1" w:after="100" w:afterAutospacing="1" w:line="240" w:lineRule="auto"/>
-        <w:rPr>
-          <w:rFonts w:ascii="Times New Roman" w:eastAsia="Times New Roman" w:hAnsi="Times New Roman" w:cs="Times New Roman"/>
-          <w:kern w:val="0"/>
-          <w:lang w:eastAsia="fr-FR"/>
-          <w14:ligatures w14:val="none"/>
-        </w:rPr>
-      </w:pPr>
-      <w:r>
-        <w:rPr>
-          <w:rFonts w:ascii="Times New Roman" w:eastAsia="Times New Roman" w:hAnsi="Times New Roman" w:cs="Times New Roman"/>
-          <w:kern w:val="0"/>
-          <w:lang w:eastAsia="fr-FR"/>
-          <w14:ligatures w14:val="none"/>
-        </w:rPr>
+        <w:tabs>
+          <w:tab w:val="center" w:pos="4536"/>
+        </w:tabs>
+        <w:spacing w:before="100" w:beforeAutospacing="1" w:after="100" w:afterAutospacing="1"/>
+      </w:pPr>
+      <w:r>
         <w:t>Julien Coureau</w:t>
+      </w:r>
+      <w:r>
+        <w:tab/>
       </w:r>
     </w:p>
     <w:p/>
@@ -915,6 +762,298 @@
     </w:lvl>
   </w:abstractNum>
   <w:abstractNum w:abstractNumId="2" w15:restartNumberingAfterBreak="0">
+    <w:nsid w:val="122B35FD"/>
+    <w:multiLevelType w:val="multilevel"/>
+    <w:tmpl w:val="0A748742"/>
+    <w:lvl w:ilvl="0">
+      <w:start w:val="1"/>
+      <w:numFmt w:val="bullet"/>
+      <w:lvlText w:val=""/>
+      <w:lvlJc w:val="left"/>
+      <w:pPr>
+        <w:tabs>
+          <w:tab w:val="num" w:pos="720"/>
+        </w:tabs>
+        <w:ind w:left="720" w:hanging="360"/>
+      </w:pPr>
+      <w:rPr>
+        <w:rFonts w:ascii="Symbol" w:hAnsi="Symbol" w:hint="default"/>
+        <w:sz w:val="20"/>
+      </w:rPr>
+    </w:lvl>
+    <w:lvl w:ilvl="1">
+      <w:start w:val="1"/>
+      <w:numFmt w:val="bullet"/>
+      <w:lvlText w:val=""/>
+      <w:lvlJc w:val="left"/>
+      <w:pPr>
+        <w:ind w:left="1440" w:hanging="360"/>
+      </w:pPr>
+      <w:rPr>
+        <w:rFonts w:ascii="Symbol" w:hAnsi="Symbol" w:hint="default"/>
+        <w:color w:val="auto"/>
+      </w:rPr>
+    </w:lvl>
+    <w:lvl w:ilvl="2" w:tentative="1">
+      <w:start w:val="1"/>
+      <w:numFmt w:val="bullet"/>
+      <w:lvlText w:val=""/>
+      <w:lvlJc w:val="left"/>
+      <w:pPr>
+        <w:tabs>
+          <w:tab w:val="num" w:pos="2160"/>
+        </w:tabs>
+        <w:ind w:left="2160" w:hanging="360"/>
+      </w:pPr>
+      <w:rPr>
+        <w:rFonts w:ascii="Wingdings" w:hAnsi="Wingdings" w:hint="default"/>
+        <w:sz w:val="20"/>
+      </w:rPr>
+    </w:lvl>
+    <w:lvl w:ilvl="3" w:tentative="1">
+      <w:start w:val="1"/>
+      <w:numFmt w:val="bullet"/>
+      <w:lvlText w:val=""/>
+      <w:lvlJc w:val="left"/>
+      <w:pPr>
+        <w:tabs>
+          <w:tab w:val="num" w:pos="2880"/>
+        </w:tabs>
+        <w:ind w:left="2880" w:hanging="360"/>
+      </w:pPr>
+      <w:rPr>
+        <w:rFonts w:ascii="Wingdings" w:hAnsi="Wingdings" w:hint="default"/>
+        <w:sz w:val="20"/>
+      </w:rPr>
+    </w:lvl>
+    <w:lvl w:ilvl="4" w:tentative="1">
+      <w:start w:val="1"/>
+      <w:numFmt w:val="bullet"/>
+      <w:lvlText w:val=""/>
+      <w:lvlJc w:val="left"/>
+      <w:pPr>
+        <w:tabs>
+          <w:tab w:val="num" w:pos="3600"/>
+        </w:tabs>
+        <w:ind w:left="3600" w:hanging="360"/>
+      </w:pPr>
+      <w:rPr>
+        <w:rFonts w:ascii="Wingdings" w:hAnsi="Wingdings" w:hint="default"/>
+        <w:sz w:val="20"/>
+      </w:rPr>
+    </w:lvl>
+    <w:lvl w:ilvl="5" w:tentative="1">
+      <w:start w:val="1"/>
+      <w:numFmt w:val="bullet"/>
+      <w:lvlText w:val=""/>
+      <w:lvlJc w:val="left"/>
+      <w:pPr>
+        <w:tabs>
+          <w:tab w:val="num" w:pos="4320"/>
+        </w:tabs>
+        <w:ind w:left="4320" w:hanging="360"/>
+      </w:pPr>
+      <w:rPr>
+        <w:rFonts w:ascii="Wingdings" w:hAnsi="Wingdings" w:hint="default"/>
+        <w:sz w:val="20"/>
+      </w:rPr>
+    </w:lvl>
+    <w:lvl w:ilvl="6" w:tentative="1">
+      <w:start w:val="1"/>
+      <w:numFmt w:val="bullet"/>
+      <w:lvlText w:val=""/>
+      <w:lvlJc w:val="left"/>
+      <w:pPr>
+        <w:tabs>
+          <w:tab w:val="num" w:pos="5040"/>
+        </w:tabs>
+        <w:ind w:left="5040" w:hanging="360"/>
+      </w:pPr>
+      <w:rPr>
+        <w:rFonts w:ascii="Wingdings" w:hAnsi="Wingdings" w:hint="default"/>
+        <w:sz w:val="20"/>
+      </w:rPr>
+    </w:lvl>
+    <w:lvl w:ilvl="7" w:tentative="1">
+      <w:start w:val="1"/>
+      <w:numFmt w:val="bullet"/>
+      <w:lvlText w:val=""/>
+      <w:lvlJc w:val="left"/>
+      <w:pPr>
+        <w:tabs>
+          <w:tab w:val="num" w:pos="5760"/>
+        </w:tabs>
+        <w:ind w:left="5760" w:hanging="360"/>
+      </w:pPr>
+      <w:rPr>
+        <w:rFonts w:ascii="Wingdings" w:hAnsi="Wingdings" w:hint="default"/>
+        <w:sz w:val="20"/>
+      </w:rPr>
+    </w:lvl>
+    <w:lvl w:ilvl="8" w:tentative="1">
+      <w:start w:val="1"/>
+      <w:numFmt w:val="bullet"/>
+      <w:lvlText w:val=""/>
+      <w:lvlJc w:val="left"/>
+      <w:pPr>
+        <w:tabs>
+          <w:tab w:val="num" w:pos="6480"/>
+        </w:tabs>
+        <w:ind w:left="6480" w:hanging="360"/>
+      </w:pPr>
+      <w:rPr>
+        <w:rFonts w:ascii="Wingdings" w:hAnsi="Wingdings" w:hint="default"/>
+        <w:sz w:val="20"/>
+      </w:rPr>
+    </w:lvl>
+  </w:abstractNum>
+  <w:abstractNum w:abstractNumId="3" w15:restartNumberingAfterBreak="0">
+    <w:nsid w:val="250B51F9"/>
+    <w:multiLevelType w:val="multilevel"/>
+    <w:tmpl w:val="7CCC2BAE"/>
+    <w:lvl w:ilvl="0">
+      <w:start w:val="1"/>
+      <w:numFmt w:val="bullet"/>
+      <w:lvlText w:val=""/>
+      <w:lvlJc w:val="left"/>
+      <w:pPr>
+        <w:tabs>
+          <w:tab w:val="num" w:pos="720"/>
+        </w:tabs>
+        <w:ind w:left="720" w:hanging="360"/>
+      </w:pPr>
+      <w:rPr>
+        <w:rFonts w:ascii="Symbol" w:hAnsi="Symbol" w:hint="default"/>
+        <w:sz w:val="20"/>
+      </w:rPr>
+    </w:lvl>
+    <w:lvl w:ilvl="1">
+      <w:start w:val="1"/>
+      <w:numFmt w:val="bullet"/>
+      <w:lvlText w:val=""/>
+      <w:lvlJc w:val="left"/>
+      <w:pPr>
+        <w:ind w:left="1440" w:hanging="360"/>
+      </w:pPr>
+      <w:rPr>
+        <w:rFonts w:ascii="Symbol" w:hAnsi="Symbol" w:hint="default"/>
+        <w:color w:val="auto"/>
+      </w:rPr>
+    </w:lvl>
+    <w:lvl w:ilvl="2" w:tentative="1">
+      <w:start w:val="1"/>
+      <w:numFmt w:val="bullet"/>
+      <w:lvlText w:val=""/>
+      <w:lvlJc w:val="left"/>
+      <w:pPr>
+        <w:tabs>
+          <w:tab w:val="num" w:pos="2160"/>
+        </w:tabs>
+        <w:ind w:left="2160" w:hanging="360"/>
+      </w:pPr>
+      <w:rPr>
+        <w:rFonts w:ascii="Wingdings" w:hAnsi="Wingdings" w:hint="default"/>
+        <w:sz w:val="20"/>
+      </w:rPr>
+    </w:lvl>
+    <w:lvl w:ilvl="3" w:tentative="1">
+      <w:start w:val="1"/>
+      <w:numFmt w:val="bullet"/>
+      <w:lvlText w:val=""/>
+      <w:lvlJc w:val="left"/>
+      <w:pPr>
+        <w:tabs>
+          <w:tab w:val="num" w:pos="2880"/>
+        </w:tabs>
+        <w:ind w:left="2880" w:hanging="360"/>
+      </w:pPr>
+      <w:rPr>
+        <w:rFonts w:ascii="Wingdings" w:hAnsi="Wingdings" w:hint="default"/>
+        <w:sz w:val="20"/>
+      </w:rPr>
+    </w:lvl>
+    <w:lvl w:ilvl="4" w:tentative="1">
+      <w:start w:val="1"/>
+      <w:numFmt w:val="bullet"/>
+      <w:lvlText w:val=""/>
+      <w:lvlJc w:val="left"/>
+      <w:pPr>
+        <w:tabs>
+          <w:tab w:val="num" w:pos="3600"/>
+        </w:tabs>
+        <w:ind w:left="3600" w:hanging="360"/>
+      </w:pPr>
+      <w:rPr>
+        <w:rFonts w:ascii="Wingdings" w:hAnsi="Wingdings" w:hint="default"/>
+        <w:sz w:val="20"/>
+      </w:rPr>
+    </w:lvl>
+    <w:lvl w:ilvl="5" w:tentative="1">
+      <w:start w:val="1"/>
+      <w:numFmt w:val="bullet"/>
+      <w:lvlText w:val=""/>
+      <w:lvlJc w:val="left"/>
+      <w:pPr>
+        <w:tabs>
+          <w:tab w:val="num" w:pos="4320"/>
+        </w:tabs>
+        <w:ind w:left="4320" w:hanging="360"/>
+      </w:pPr>
+      <w:rPr>
+        <w:rFonts w:ascii="Wingdings" w:hAnsi="Wingdings" w:hint="default"/>
+        <w:sz w:val="20"/>
+      </w:rPr>
+    </w:lvl>
+    <w:lvl w:ilvl="6" w:tentative="1">
+      <w:start w:val="1"/>
+      <w:numFmt w:val="bullet"/>
+      <w:lvlText w:val=""/>
+      <w:lvlJc w:val="left"/>
+      <w:pPr>
+        <w:tabs>
+          <w:tab w:val="num" w:pos="5040"/>
+        </w:tabs>
+        <w:ind w:left="5040" w:hanging="360"/>
+      </w:pPr>
+      <w:rPr>
+        <w:rFonts w:ascii="Wingdings" w:hAnsi="Wingdings" w:hint="default"/>
+        <w:sz w:val="20"/>
+      </w:rPr>
+    </w:lvl>
+    <w:lvl w:ilvl="7" w:tentative="1">
+      <w:start w:val="1"/>
+      <w:numFmt w:val="bullet"/>
+      <w:lvlText w:val=""/>
+      <w:lvlJc w:val="left"/>
+      <w:pPr>
+        <w:tabs>
+          <w:tab w:val="num" w:pos="5760"/>
+        </w:tabs>
+        <w:ind w:left="5760" w:hanging="360"/>
+      </w:pPr>
+      <w:rPr>
+        <w:rFonts w:ascii="Wingdings" w:hAnsi="Wingdings" w:hint="default"/>
+        <w:sz w:val="20"/>
+      </w:rPr>
+    </w:lvl>
+    <w:lvl w:ilvl="8" w:tentative="1">
+      <w:start w:val="1"/>
+      <w:numFmt w:val="bullet"/>
+      <w:lvlText w:val=""/>
+      <w:lvlJc w:val="left"/>
+      <w:pPr>
+        <w:tabs>
+          <w:tab w:val="num" w:pos="6480"/>
+        </w:tabs>
+        <w:ind w:left="6480" w:hanging="360"/>
+      </w:pPr>
+      <w:rPr>
+        <w:rFonts w:ascii="Wingdings" w:hAnsi="Wingdings" w:hint="default"/>
+        <w:sz w:val="20"/>
+      </w:rPr>
+    </w:lvl>
+  </w:abstractNum>
+  <w:abstractNum w:abstractNumId="4" w15:restartNumberingAfterBreak="0">
     <w:nsid w:val="65EE22D3"/>
     <w:multiLevelType w:val="multilevel"/>
     <w:tmpl w:val="44DE8F58"/>
@@ -1070,6 +1209,12 @@
     <w:abstractNumId w:val="1"/>
   </w:num>
   <w:num w:numId="3" w16cid:durableId="1607300898">
+    <w:abstractNumId w:val="4"/>
+  </w:num>
+  <w:num w:numId="4" w16cid:durableId="60914046">
+    <w:abstractNumId w:val="3"/>
+  </w:num>
+  <w:num w:numId="5" w16cid:durableId="608052787">
     <w:abstractNumId w:val="2"/>
   </w:num>
 </w:numbering>
@@ -1475,6 +1620,16 @@
   <w:style w:type="paragraph" w:default="1" w:styleId="Normal">
     <w:name w:val="Normal"/>
     <w:qFormat/>
+    <w:rsid w:val="004D67B0"/>
+    <w:pPr>
+      <w:spacing w:after="0" w:line="240" w:lineRule="auto"/>
+    </w:pPr>
+    <w:rPr>
+      <w:rFonts w:ascii="Times New Roman" w:eastAsia="Times New Roman" w:hAnsi="Times New Roman" w:cs="Times New Roman"/>
+      <w:kern w:val="0"/>
+      <w:lang w:eastAsia="fr-FR"/>
+      <w14:ligatures w14:val="none"/>
+    </w:rPr>
   </w:style>
   <w:style w:type="paragraph" w:styleId="Titre1">
     <w:name w:val="heading 1"/>
@@ -1599,7 +1754,7 @@
     <w:pPr>
       <w:keepNext/>
       <w:keepLines/>
-      <w:spacing w:before="40" w:after="0"/>
+      <w:spacing w:before="40"/>
       <w:outlineLvl w:val="5"/>
     </w:pPr>
     <w:rPr>
@@ -1622,7 +1777,7 @@
     <w:pPr>
       <w:keepNext/>
       <w:keepLines/>
-      <w:spacing w:before="40" w:after="0"/>
+      <w:spacing w:before="40"/>
       <w:outlineLvl w:val="6"/>
     </w:pPr>
     <w:rPr>
@@ -1643,7 +1798,6 @@
     <w:pPr>
       <w:keepNext/>
       <w:keepLines/>
-      <w:spacing w:after="0"/>
       <w:outlineLvl w:val="7"/>
     </w:pPr>
     <w:rPr>
@@ -1666,7 +1820,6 @@
     <w:pPr>
       <w:keepNext/>
       <w:keepLines/>
-      <w:spacing w:after="0"/>
       <w:outlineLvl w:val="8"/>
     </w:pPr>
     <w:rPr>
@@ -1828,7 +1981,7 @@
     <w:qFormat/>
     <w:rsid w:val="00945B7F"/>
     <w:pPr>
-      <w:spacing w:after="80" w:line="240" w:lineRule="auto"/>
+      <w:spacing w:after="80"/>
       <w:contextualSpacing/>
     </w:pPr>
     <w:rPr>

</xml_diff>